<commit_message>
Hiện thực hàm quitGameCallback Bổ sung vào Log-lưu lại những gì đã làm.docx
</commit_message>
<xml_diff>
--- a/document/Log-lưu lại những gì đã làm.docx
+++ b/document/Log-lưu lại những gì đã làm.docx
@@ -119,29 +119,49 @@
             <w:r>
               <w:t>Quân</w:t>
             </w:r>
+          </w:p>
+        </w:tc>
+      </w:tr>
+      <w:tr>
+        <w:tc>
+          <w:tcPr>
+            <w:tcW w:w="1908" w:type="dxa"/>
+          </w:tcPr>
+          <w:p>
+            <w:pPr>
+              <w:tabs>
+                <w:tab w:val="left" w:pos="1410"/>
+              </w:tabs>
+            </w:pPr>
+            <w:r>
+              <w:t>6/10/2012</w:t>
+            </w:r>
+            <w:r>
+              <w:tab/>
+            </w:r>
+          </w:p>
+        </w:tc>
+        <w:tc>
+          <w:tcPr>
+            <w:tcW w:w="6570" w:type="dxa"/>
+          </w:tcPr>
+          <w:p>
+            <w:r>
+              <w:t>Hiện thực hàm quitGameCallback trong class GameLayer</w:t>
+            </w:r>
+          </w:p>
+        </w:tc>
+        <w:tc>
+          <w:tcPr>
+            <w:tcW w:w="1260" w:type="dxa"/>
+          </w:tcPr>
+          <w:p>
+            <w:r>
+              <w:t>Sơn</w:t>
+            </w:r>
             <w:bookmarkStart w:id="0" w:name="_GoBack"/>
             <w:bookmarkEnd w:id="0"/>
           </w:p>
-        </w:tc>
-      </w:tr>
-      <w:tr>
-        <w:tc>
-          <w:tcPr>
-            <w:tcW w:w="1908" w:type="dxa"/>
-          </w:tcPr>
-          <w:p/>
-        </w:tc>
-        <w:tc>
-          <w:tcPr>
-            <w:tcW w:w="6570" w:type="dxa"/>
-          </w:tcPr>
-          <w:p/>
-        </w:tc>
-        <w:tc>
-          <w:tcPr>
-            <w:tcW w:w="1260" w:type="dxa"/>
-          </w:tcPr>
-          <w:p/>
         </w:tc>
       </w:tr>
       <w:tr>
@@ -927,7 +947,7 @@
   <a:extraClrSchemeLst/>
   <a:extLst>
     <a:ext uri="{05A4C25C-085E-4340-85A3-A5531E510DB2}">
-      <thm15:themeFamily xmlns="" xmlns:thm15="http://schemas.microsoft.com/office/thememl/2012/main" name="Office Theme" id="{62F939B6-93AF-4DB8-9C6B-D6C7DFDC589F}" vid="{4A3C46E8-61CC-4603-A589-7422A47A8E4A}"/>
+      <thm15:themeFamily xmlns:thm15="http://schemas.microsoft.com/office/thememl/2012/main" xmlns="" name="Office Theme" id="{62F939B6-93AF-4DB8-9C6B-D6C7DFDC589F}" vid="{4A3C46E8-61CC-4603-A589-7422A47A8E4A}"/>
     </a:ext>
   </a:extLst>
 </a:theme>

</xml_diff>

<commit_message>
Bổ sung hàm menuExitCallback
</commit_message>
<xml_diff>
--- a/document/Log-lưu lại những gì đã làm.docx
+++ b/document/Log-lưu lại những gì đã làm.docx
@@ -159,29 +159,47 @@
             <w:r>
               <w:t>Sơn</w:t>
             </w:r>
+          </w:p>
+        </w:tc>
+      </w:tr>
+      <w:tr>
+        <w:tc>
+          <w:tcPr>
+            <w:tcW w:w="1908" w:type="dxa"/>
+          </w:tcPr>
+          <w:p>
+            <w:r>
+              <w:t>6/10/2012</w:t>
+            </w:r>
+          </w:p>
+        </w:tc>
+        <w:tc>
+          <w:tcPr>
+            <w:tcW w:w="6570" w:type="dxa"/>
+          </w:tcPr>
+          <w:p>
+            <w:r>
+              <w:t xml:space="preserve">Bổ sung hàm </w:t>
+            </w:r>
+            <w:r>
+              <w:t>menuE</w:t>
+            </w:r>
             <w:bookmarkStart w:id="0" w:name="_GoBack"/>
             <w:bookmarkEnd w:id="0"/>
-          </w:p>
-        </w:tc>
-      </w:tr>
-      <w:tr>
-        <w:tc>
-          <w:tcPr>
-            <w:tcW w:w="1908" w:type="dxa"/>
-          </w:tcPr>
-          <w:p/>
-        </w:tc>
-        <w:tc>
-          <w:tcPr>
-            <w:tcW w:w="6570" w:type="dxa"/>
-          </w:tcPr>
-          <w:p/>
+            <w:r>
+              <w:t>xitCallback cho class MenuScene</w:t>
+            </w:r>
+          </w:p>
         </w:tc>
         <w:tc>
           <w:tcPr>
             <w:tcW w:w="1260" w:type="dxa"/>
           </w:tcPr>
-          <w:p/>
+          <w:p>
+            <w:r>
+              <w:t>Sơn</w:t>
+            </w:r>
+          </w:p>
         </w:tc>
       </w:tr>
       <w:tr>

</xml_diff>